<commit_message>
Revisando Documentacion de Sistemas
</commit_message>
<xml_diff>
--- a/Sistemas/InstalacionPortainerNginx y Apache.docx
+++ b/Sistemas/InstalacionPortainerNginx y Apache.docx
@@ -6,17 +6,21 @@
       <w:r>
         <w:t xml:space="preserve">Desde la </w:t>
       </w:r>
-      <w:proofErr w:type="spellStart"/>
-      <w:r>
-        <w:t>maquinavirtual</w:t>
-      </w:r>
-      <w:proofErr w:type="spellEnd"/>
-      <w:r>
-        <w:t xml:space="preserve"> buscamos la IP para poder conectarnos desde el equipo al </w:t>
-      </w:r>
-      <w:proofErr w:type="spellStart"/>
-      <w:r>
-        <w:t>portainer</w:t>
+      <w:r>
+        <w:t>Máquina virtual</w:t>
+      </w:r>
+      <w:r>
+        <w:t xml:space="preserve"> buscamos la IP para poder </w:t>
+      </w:r>
+      <w:r>
+        <w:t xml:space="preserve">conectarnos desde el equipo al </w:t>
+      </w:r>
+      <w:proofErr w:type="spellStart"/>
+      <w:r>
+        <w:t>P</w:t>
+      </w:r>
+      <w:r>
+        <w:t>ortainer</w:t>
       </w:r>
       <w:proofErr w:type="spellEnd"/>
     </w:p>
@@ -82,7 +86,10 @@
       </w:r>
       <w:proofErr w:type="spellStart"/>
       <w:r>
-        <w:t>portainer</w:t>
+        <w:t>P</w:t>
+      </w:r>
+      <w:r>
+        <w:t>ortainer</w:t>
       </w:r>
       <w:proofErr w:type="spellEnd"/>
       <w:r>
@@ -132,18 +139,23 @@
         </w:drawing>
       </w:r>
     </w:p>
-    <w:p>
-      <w:r>
+    <w:p/>
+    <w:p/>
+    <w:p/>
+    <w:p/>
+    <w:p/>
+    <w:p/>
+    <w:p>
+      <w:r>
+        <w:lastRenderedPageBreak/>
         <w:t xml:space="preserve">Accedemos a la </w:t>
       </w:r>
       <w:r>
         <w:t xml:space="preserve">consola de la </w:t>
       </w:r>
-      <w:proofErr w:type="spellStart"/>
-      <w:r>
-        <w:t>maquina</w:t>
-      </w:r>
-      <w:proofErr w:type="spellEnd"/>
+      <w:r>
+        <w:t>máquina</w:t>
+      </w:r>
       <w:r>
         <w:t xml:space="preserve"> virtual mediante </w:t>
       </w:r>
@@ -162,7 +174,6 @@
           <w:noProof/>
           <w:lang w:eastAsia="es-ES"/>
         </w:rPr>
-        <w:lastRenderedPageBreak/>
         <w:drawing>
           <wp:inline distT="0" distB="0" distL="0" distR="0">
             <wp:extent cx="5391150" cy="3339465"/>
@@ -215,7 +226,13 @@
     </w:p>
     <w:p>
       <w:r>
-        <w:t>Y establecemos la conexión</w:t>
+        <w:t>E</w:t>
+      </w:r>
+      <w:r>
+        <w:t>stablecemos</w:t>
+      </w:r>
+      <w:r>
+        <w:t xml:space="preserve"> la conexión</w:t>
       </w:r>
     </w:p>
     <w:p>
@@ -276,55 +293,40 @@
     </w:p>
     <w:p/>
     <w:p/>
-    <w:p>
-      <w:r>
+    <w:p/>
+    <w:p/>
+    <w:p/>
+    <w:p>
+      <w:r>
+        <w:lastRenderedPageBreak/>
         <w:t xml:space="preserve">Tambien preparamos la </w:t>
       </w:r>
-      <w:proofErr w:type="spellStart"/>
-      <w:r>
-        <w:t>coneccion</w:t>
-      </w:r>
-      <w:proofErr w:type="spellEnd"/>
-      <w:r>
-        <w:t xml:space="preserve"> </w:t>
-      </w:r>
-      <w:proofErr w:type="spellStart"/>
-      <w:r>
-        <w:t>al</w:t>
-      </w:r>
-      <w:proofErr w:type="spellEnd"/>
+      <w:r>
+        <w:t>conexión a</w:t>
+      </w:r>
       <w:r>
         <w:t xml:space="preserve"> la </w:t>
       </w:r>
-      <w:proofErr w:type="spellStart"/>
-      <w:r>
-        <w:t>maquina</w:t>
-      </w:r>
-      <w:proofErr w:type="spellEnd"/>
+      <w:r>
+        <w:t>máquina</w:t>
+      </w:r>
       <w:r>
         <w:t xml:space="preserve"> virtual </w:t>
       </w:r>
-      <w:proofErr w:type="gramStart"/>
       <w:r>
         <w:t xml:space="preserve">mediante </w:t>
       </w:r>
-      <w:r>
-        <w:t xml:space="preserve"> </w:t>
-      </w:r>
       <w:proofErr w:type="spellStart"/>
       <w:r>
         <w:t>WinSCP</w:t>
       </w:r>
       <w:proofErr w:type="spellEnd"/>
-      <w:proofErr w:type="gramEnd"/>
       <w:r>
         <w:t xml:space="preserve"> a la </w:t>
       </w:r>
-      <w:proofErr w:type="spellStart"/>
-      <w:r>
-        <w:t>maquina</w:t>
-      </w:r>
-      <w:proofErr w:type="spellEnd"/>
+      <w:r>
+        <w:t>máquina</w:t>
+      </w:r>
       <w:r>
         <w:t xml:space="preserve"> virtual</w:t>
       </w:r>
@@ -335,7 +337,6 @@
           <w:noProof/>
           <w:lang w:eastAsia="es-ES"/>
         </w:rPr>
-        <w:lastRenderedPageBreak/>
         <w:drawing>
           <wp:inline distT="0" distB="0" distL="0" distR="0">
             <wp:extent cx="5398770" cy="3490595"/>
@@ -448,8 +449,11 @@
       </w:r>
     </w:p>
     <w:p/>
-    <w:p>
-      <w:r>
+    <w:p/>
+    <w:p/>
+    <w:p>
+      <w:r>
+        <w:lastRenderedPageBreak/>
         <w:t xml:space="preserve">Con todo esto preparado procedo a instalar un servidor FTP para alojar una </w:t>
       </w:r>
       <w:proofErr w:type="spellStart"/>
@@ -483,7 +487,6 @@
           <w:noProof/>
           <w:lang w:eastAsia="es-ES"/>
         </w:rPr>
-        <w:lastRenderedPageBreak/>
         <w:drawing>
           <wp:inline distT="0" distB="0" distL="0" distR="0">
             <wp:extent cx="5398770" cy="2305685"/>
@@ -575,17 +578,18 @@
       </w:r>
       <w:proofErr w:type="spellStart"/>
       <w:r>
-        <w:t>alpine</w:t>
+        <w:t>A</w:t>
+      </w:r>
+      <w:r>
+        <w:t>lpine</w:t>
       </w:r>
       <w:proofErr w:type="spellEnd"/>
       <w:r>
         <w:t xml:space="preserve"> donde se </w:t>
       </w:r>
-      <w:proofErr w:type="gramStart"/>
-      <w:r>
-        <w:t>alojara</w:t>
-      </w:r>
-      <w:proofErr w:type="gramEnd"/>
+      <w:r>
+        <w:t>alojará</w:t>
+      </w:r>
       <w:r>
         <w:t xml:space="preserve"> la información de la WEB</w:t>
       </w:r>
@@ -659,9 +663,15 @@
         </w:drawing>
       </w:r>
     </w:p>
-    <w:p>
-      <w:r>
-        <w:t>Y añadimos toda la información de la WEB.</w:t>
+    <w:p/>
+    <w:p/>
+    <w:p>
+      <w:r>
+        <w:lastRenderedPageBreak/>
+        <w:t>A</w:t>
+      </w:r>
+      <w:r>
+        <w:t>ñadimos toda la información de la WEB.</w:t>
       </w:r>
     </w:p>
     <w:p>
@@ -670,7 +680,6 @@
           <w:noProof/>
           <w:lang w:eastAsia="es-ES"/>
         </w:rPr>
-        <w:lastRenderedPageBreak/>
         <w:drawing>
           <wp:inline distT="0" distB="0" distL="0" distR="0">
             <wp:extent cx="5398770" cy="3371215"/>
@@ -721,7 +730,132 @@
         </w:drawing>
       </w:r>
     </w:p>
-    <w:p/>
+    <w:p>
+      <w:pPr>
+        <w:rPr>
+          <w:color w:val="000000" w:themeColor="text1"/>
+        </w:rPr>
+      </w:pPr>
+    </w:p>
+    <w:p>
+      <w:pPr>
+        <w:rPr>
+          <w:color w:val="000000" w:themeColor="text1"/>
+        </w:rPr>
+      </w:pPr>
+    </w:p>
+    <w:p>
+      <w:pPr>
+        <w:rPr>
+          <w:color w:val="000000" w:themeColor="text1"/>
+        </w:rPr>
+      </w:pPr>
+    </w:p>
+    <w:p>
+      <w:pPr>
+        <w:rPr>
+          <w:color w:val="000000" w:themeColor="text1"/>
+        </w:rPr>
+      </w:pPr>
+    </w:p>
+    <w:p>
+      <w:pPr>
+        <w:rPr>
+          <w:color w:val="000000" w:themeColor="text1"/>
+        </w:rPr>
+      </w:pPr>
+    </w:p>
+    <w:p>
+      <w:pPr>
+        <w:rPr>
+          <w:color w:val="000000" w:themeColor="text1"/>
+        </w:rPr>
+      </w:pPr>
+    </w:p>
+    <w:p>
+      <w:pPr>
+        <w:rPr>
+          <w:color w:val="000000" w:themeColor="text1"/>
+        </w:rPr>
+      </w:pPr>
+    </w:p>
+    <w:p>
+      <w:pPr>
+        <w:rPr>
+          <w:color w:val="000000" w:themeColor="text1"/>
+        </w:rPr>
+      </w:pPr>
+    </w:p>
+    <w:p>
+      <w:pPr>
+        <w:rPr>
+          <w:color w:val="000000" w:themeColor="text1"/>
+        </w:rPr>
+      </w:pPr>
+    </w:p>
+    <w:p>
+      <w:pPr>
+        <w:rPr>
+          <w:color w:val="000000" w:themeColor="text1"/>
+        </w:rPr>
+      </w:pPr>
+    </w:p>
+    <w:p>
+      <w:pPr>
+        <w:rPr>
+          <w:color w:val="000000" w:themeColor="text1"/>
+        </w:rPr>
+      </w:pPr>
+    </w:p>
+    <w:p>
+      <w:pPr>
+        <w:rPr>
+          <w:color w:val="000000" w:themeColor="text1"/>
+        </w:rPr>
+      </w:pPr>
+    </w:p>
+    <w:p>
+      <w:pPr>
+        <w:rPr>
+          <w:color w:val="000000" w:themeColor="text1"/>
+        </w:rPr>
+      </w:pPr>
+    </w:p>
+    <w:p>
+      <w:pPr>
+        <w:rPr>
+          <w:color w:val="000000" w:themeColor="text1"/>
+        </w:rPr>
+      </w:pPr>
+    </w:p>
+    <w:p>
+      <w:pPr>
+        <w:rPr>
+          <w:color w:val="000000" w:themeColor="text1"/>
+        </w:rPr>
+      </w:pPr>
+    </w:p>
+    <w:p>
+      <w:pPr>
+        <w:rPr>
+          <w:color w:val="000000" w:themeColor="text1"/>
+        </w:rPr>
+      </w:pPr>
+    </w:p>
+    <w:p>
+      <w:pPr>
+        <w:rPr>
+          <w:color w:val="000000" w:themeColor="text1"/>
+        </w:rPr>
+      </w:pPr>
+    </w:p>
+    <w:p>
+      <w:pPr>
+        <w:rPr>
+          <w:color w:val="000000" w:themeColor="text1"/>
+        </w:rPr>
+      </w:pPr>
+    </w:p>
     <w:p>
       <w:pPr>
         <w:rPr>
@@ -732,6 +866,7 @@
         <w:rPr>
           <w:color w:val="2E74B5" w:themeColor="accent1" w:themeShade="BF"/>
         </w:rPr>
+        <w:lastRenderedPageBreak/>
         <w:t xml:space="preserve">Instalamos el Contenedor DE NGINX en el </w:t>
       </w:r>
       <w:proofErr w:type="spellStart"/>
@@ -909,7 +1044,6 @@
           <w:noProof/>
           <w:lang w:eastAsia="es-ES"/>
         </w:rPr>
-        <w:lastRenderedPageBreak/>
         <w:drawing>
           <wp:inline distT="0" distB="0" distL="0" distR="0">
             <wp:extent cx="5398770" cy="3300095"/>
@@ -1029,8 +1163,10 @@
         </w:drawing>
       </w:r>
     </w:p>
-    <w:p>
-      <w:r>
+    <w:p/>
+    <w:p>
+      <w:r>
+        <w:lastRenderedPageBreak/>
         <w:t>Ahora podemos acceder a la WEB desde nuestro navegador.</w:t>
       </w:r>
     </w:p>
@@ -1045,7 +1181,6 @@
           <w:noProof/>
           <w:lang w:eastAsia="es-ES"/>
         </w:rPr>
-        <w:lastRenderedPageBreak/>
         <w:drawing>
           <wp:inline distT="0" distB="0" distL="0" distR="0">
             <wp:extent cx="5391150" cy="4197985"/>
@@ -1105,26 +1240,107 @@
           <w:sz w:val="28"/>
         </w:rPr>
       </w:pPr>
-      <w:r>
+    </w:p>
+    <w:p>
+      <w:pPr>
         <w:rPr>
           <w:color w:val="2E74B5" w:themeColor="accent1" w:themeShade="BF"/>
           <w:sz w:val="28"/>
         </w:rPr>
-        <w:t>Instalamos el</w:t>
-      </w:r>
-      <w:r>
+      </w:pPr>
+    </w:p>
+    <w:p>
+      <w:pPr>
         <w:rPr>
           <w:color w:val="2E74B5" w:themeColor="accent1" w:themeShade="BF"/>
           <w:sz w:val="28"/>
         </w:rPr>
-        <w:t xml:space="preserve"> Contenedor de Apache en </w:t>
-      </w:r>
-      <w:proofErr w:type="spellStart"/>
-      <w:r>
+      </w:pPr>
+    </w:p>
+    <w:p>
+      <w:pPr>
         <w:rPr>
           <w:color w:val="2E74B5" w:themeColor="accent1" w:themeShade="BF"/>
           <w:sz w:val="28"/>
         </w:rPr>
+      </w:pPr>
+    </w:p>
+    <w:p>
+      <w:pPr>
+        <w:rPr>
+          <w:color w:val="2E74B5" w:themeColor="accent1" w:themeShade="BF"/>
+          <w:sz w:val="28"/>
+        </w:rPr>
+      </w:pPr>
+    </w:p>
+    <w:p>
+      <w:pPr>
+        <w:rPr>
+          <w:color w:val="2E74B5" w:themeColor="accent1" w:themeShade="BF"/>
+          <w:sz w:val="28"/>
+        </w:rPr>
+      </w:pPr>
+    </w:p>
+    <w:p>
+      <w:pPr>
+        <w:rPr>
+          <w:color w:val="2E74B5" w:themeColor="accent1" w:themeShade="BF"/>
+          <w:sz w:val="28"/>
+        </w:rPr>
+      </w:pPr>
+    </w:p>
+    <w:p>
+      <w:pPr>
+        <w:rPr>
+          <w:color w:val="2E74B5" w:themeColor="accent1" w:themeShade="BF"/>
+          <w:sz w:val="28"/>
+        </w:rPr>
+      </w:pPr>
+    </w:p>
+    <w:p>
+      <w:pPr>
+        <w:rPr>
+          <w:color w:val="2E74B5" w:themeColor="accent1" w:themeShade="BF"/>
+          <w:sz w:val="28"/>
+        </w:rPr>
+      </w:pPr>
+    </w:p>
+    <w:p>
+      <w:pPr>
+        <w:rPr>
+          <w:color w:val="2E74B5" w:themeColor="accent1" w:themeShade="BF"/>
+          <w:sz w:val="28"/>
+        </w:rPr>
+      </w:pPr>
+    </w:p>
+    <w:p>
+      <w:pPr>
+        <w:rPr>
+          <w:color w:val="2E74B5" w:themeColor="accent1" w:themeShade="BF"/>
+          <w:sz w:val="28"/>
+        </w:rPr>
+      </w:pPr>
+      <w:r>
+        <w:rPr>
+          <w:color w:val="2E74B5" w:themeColor="accent1" w:themeShade="BF"/>
+          <w:sz w:val="28"/>
+        </w:rPr>
+        <w:lastRenderedPageBreak/>
+        <w:t>Instalamos el</w:t>
+      </w:r>
+      <w:r>
+        <w:rPr>
+          <w:color w:val="2E74B5" w:themeColor="accent1" w:themeShade="BF"/>
+          <w:sz w:val="28"/>
+        </w:rPr>
+        <w:t xml:space="preserve"> Contenedor de Apache en </w:t>
+      </w:r>
+      <w:proofErr w:type="spellStart"/>
+      <w:r>
+        <w:rPr>
+          <w:color w:val="2E74B5" w:themeColor="accent1" w:themeShade="BF"/>
+          <w:sz w:val="28"/>
+        </w:rPr>
         <w:t>Docker</w:t>
       </w:r>
       <w:proofErr w:type="spellEnd"/>
@@ -1194,33 +1410,22 @@
     </w:p>
     <w:p>
       <w:r>
-        <w:t xml:space="preserve">Instalamos la versión soportada de </w:t>
-      </w:r>
-      <w:r>
-        <w:t xml:space="preserve">Apache para </w:t>
+        <w:t xml:space="preserve">Instalamos la versión soportada de Apache para </w:t>
       </w:r>
       <w:proofErr w:type="spellStart"/>
       <w:r>
         <w:rPr>
           <w:u w:val="single"/>
         </w:rPr>
-        <w:t>A</w:t>
-      </w:r>
-      <w:r>
-        <w:rPr>
-          <w:u w:val="single"/>
-        </w:rPr>
-        <w:t>lpine</w:t>
+        <w:t>Alpine</w:t>
       </w:r>
       <w:proofErr w:type="spellEnd"/>
       <w:r>
         <w:t xml:space="preserve">, en este caso lo podemos ver en la </w:t>
       </w:r>
-      <w:proofErr w:type="spellStart"/>
-      <w:r>
-        <w:t>pagina</w:t>
-      </w:r>
-      <w:proofErr w:type="spellEnd"/>
+      <w:r>
+        <w:t>página</w:t>
+      </w:r>
       <w:r>
         <w:t xml:space="preserve"> de </w:t>
       </w:r>
@@ -1230,13 +1435,7 @@
       </w:r>
       <w:proofErr w:type="spellEnd"/>
       <w:r>
-        <w:t xml:space="preserve"> y es la versión </w:t>
-      </w:r>
-      <w:r>
-        <w:t>2.4.57-alpine</w:t>
-      </w:r>
-      <w:r>
-        <w:t xml:space="preserve"> </w:t>
+        <w:t xml:space="preserve"> y es la versión 2.4.57-alpine </w:t>
       </w:r>
     </w:p>
     <w:p>
@@ -1254,27 +1453,15 @@
     </w:p>
     <w:p>
       <w:r>
-        <w:t>Se asigna el puerto por el cual se accederá a la página web</w:t>
-      </w:r>
-      <w:r>
-        <w:t xml:space="preserve"> en este caso el 8082:80</w:t>
-      </w:r>
-    </w:p>
-    <w:p>
-      <w:r>
-        <w:t xml:space="preserve">Por ultimo indicamos la versión de </w:t>
-      </w:r>
-      <w:r>
-        <w:t>Apache</w:t>
-      </w:r>
-      <w:r>
-        <w:t xml:space="preserve"> que utilizaremos.</w:t>
-      </w:r>
-      <w:r>
-        <w:t xml:space="preserve"> </w:t>
-      </w:r>
-      <w:r>
-        <w:t>httpd:2.4.57-alpine</w:t>
+        <w:t>Se asigna el puerto por el cual se accederá a la página web en este caso el 8082:80</w:t>
+      </w:r>
+    </w:p>
+    <w:p>
+      <w:r>
+        <w:t>Por ultimo indicamos la versión de Apache que utilizaremos.</w:t>
+      </w:r>
+      <w:r>
+        <w:t xml:space="preserve"> httpd:2.4.57-alpine</w:t>
       </w:r>
     </w:p>
     <w:p>
@@ -1283,7 +1470,6 @@
           <w:noProof/>
           <w:lang w:eastAsia="es-ES"/>
         </w:rPr>
-        <w:lastRenderedPageBreak/>
         <w:drawing>
           <wp:inline distT="0" distB="0" distL="0" distR="0">
             <wp:extent cx="5391150" cy="3427095"/>
@@ -1397,6 +1583,7 @@
     </w:p>
     <w:p>
       <w:r>
+        <w:lastRenderedPageBreak/>
         <w:t xml:space="preserve">Ahora podemos acceder a la </w:t>
       </w:r>
       <w:proofErr w:type="spellStart"/>
@@ -1412,8 +1599,6 @@
       <w:r>
         <w:t>La web aun esta en desarrollo por eso su contenido esta desordenado</w:t>
       </w:r>
-      <w:bookmarkStart w:id="0" w:name="_GoBack"/>
-      <w:bookmarkEnd w:id="0"/>
     </w:p>
     <w:p>
       <w:r>
@@ -1421,7 +1606,6 @@
           <w:noProof/>
           <w:lang w:eastAsia="es-ES"/>
         </w:rPr>
-        <w:lastRenderedPageBreak/>
         <w:drawing>
           <wp:inline distT="0" distB="0" distL="0" distR="0">
             <wp:extent cx="5398770" cy="4627880"/>
@@ -1470,6 +1654,232 @@
             </a:graphic>
           </wp:inline>
         </w:drawing>
+      </w:r>
+    </w:p>
+    <w:p/>
+    <w:p/>
+    <w:p/>
+    <w:p/>
+    <w:p>
+      <w:pPr>
+        <w:rPr>
+          <w:u w:val="single"/>
+        </w:rPr>
+      </w:pPr>
+    </w:p>
+    <w:p>
+      <w:pPr>
+        <w:rPr>
+          <w:u w:val="single"/>
+        </w:rPr>
+      </w:pPr>
+    </w:p>
+    <w:p>
+      <w:pPr>
+        <w:rPr>
+          <w:u w:val="single"/>
+        </w:rPr>
+      </w:pPr>
+    </w:p>
+    <w:p>
+      <w:pPr>
+        <w:rPr>
+          <w:u w:val="single"/>
+        </w:rPr>
+      </w:pPr>
+    </w:p>
+    <w:p>
+      <w:pPr>
+        <w:rPr>
+          <w:u w:val="single"/>
+        </w:rPr>
+      </w:pPr>
+    </w:p>
+    <w:p>
+      <w:pPr>
+        <w:rPr>
+          <w:u w:val="single"/>
+        </w:rPr>
+      </w:pPr>
+    </w:p>
+    <w:p>
+      <w:pPr>
+        <w:rPr>
+          <w:u w:val="single"/>
+        </w:rPr>
+      </w:pPr>
+    </w:p>
+    <w:p>
+      <w:pPr>
+        <w:rPr>
+          <w:u w:val="single"/>
+        </w:rPr>
+      </w:pPr>
+      <w:bookmarkStart w:id="0" w:name="_GoBack"/>
+      <w:bookmarkEnd w:id="0"/>
+    </w:p>
+    <w:p>
+      <w:r>
+        <w:lastRenderedPageBreak/>
+        <w:t>MEEEEE no rula!</w:t>
+      </w:r>
+    </w:p>
+    <w:p>
+      <w:r>
+        <w:t>https://wiki.alpinelinux.org/wiki/FTP</w:t>
+      </w:r>
+    </w:p>
+    <w:p>
+      <w:r>
+        <w:t xml:space="preserve">Para realizar la conexión </w:t>
+      </w:r>
+      <w:proofErr w:type="spellStart"/>
+      <w:r>
+        <w:t>via</w:t>
+      </w:r>
+      <w:proofErr w:type="spellEnd"/>
+      <w:r>
+        <w:t xml:space="preserve"> FTP en </w:t>
+      </w:r>
+      <w:proofErr w:type="spellStart"/>
+      <w:r>
+        <w:t>Alpine</w:t>
+      </w:r>
+      <w:proofErr w:type="spellEnd"/>
+      <w:r>
+        <w:t xml:space="preserve"> instalo previamente un servidor FTP</w:t>
+      </w:r>
+    </w:p>
+    <w:p>
+      <w:r>
+        <w:rPr>
+          <w:noProof/>
+          <w:lang w:eastAsia="es-ES"/>
+        </w:rPr>
+        <w:drawing>
+          <wp:inline distT="0" distB="0" distL="0" distR="0">
+            <wp:extent cx="5391150" cy="5422900"/>
+            <wp:effectExtent l="0" t="0" r="0" b="6350"/>
+            <wp:docPr id="16" name="Imagen 16"/>
+            <wp:cNvGraphicFramePr>
+              <a:graphicFrameLocks xmlns:a="http://schemas.openxmlformats.org/drawingml/2006/main" noChangeAspect="1"/>
+            </wp:cNvGraphicFramePr>
+            <a:graphic xmlns:a="http://schemas.openxmlformats.org/drawingml/2006/main">
+              <a:graphicData uri="http://schemas.openxmlformats.org/drawingml/2006/picture">
+                <pic:pic xmlns:pic="http://schemas.openxmlformats.org/drawingml/2006/picture">
+                  <pic:nvPicPr>
+                    <pic:cNvPr id="0" name="Picture 3"/>
+                    <pic:cNvPicPr>
+                      <a:picLocks noChangeAspect="1" noChangeArrowheads="1"/>
+                    </pic:cNvPicPr>
+                  </pic:nvPicPr>
+                  <pic:blipFill>
+                    <a:blip r:embed="rId19">
+                      <a:extLst>
+                        <a:ext uri="{28A0092B-C50C-407E-A947-70E740481C1C}">
+                          <a14:useLocalDpi xmlns:a14="http://schemas.microsoft.com/office/drawing/2010/main" val="0"/>
+                        </a:ext>
+                      </a:extLst>
+                    </a:blip>
+                    <a:srcRect/>
+                    <a:stretch>
+                      <a:fillRect/>
+                    </a:stretch>
+                  </pic:blipFill>
+                  <pic:spPr bwMode="auto">
+                    <a:xfrm>
+                      <a:off x="0" y="0"/>
+                      <a:ext cx="5391150" cy="5422900"/>
+                    </a:xfrm>
+                    <a:prstGeom prst="rect">
+                      <a:avLst/>
+                    </a:prstGeom>
+                    <a:noFill/>
+                    <a:ln>
+                      <a:noFill/>
+                    </a:ln>
+                  </pic:spPr>
+                </pic:pic>
+              </a:graphicData>
+            </a:graphic>
+          </wp:inline>
+        </w:drawing>
+      </w:r>
+    </w:p>
+    <w:p>
+      <w:r>
+        <w:t>Instalamos el servicio de clientes para el FTP</w:t>
+      </w:r>
+    </w:p>
+    <w:p>
+      <w:r>
+        <w:rPr>
+          <w:noProof/>
+          <w:lang w:eastAsia="es-ES"/>
+        </w:rPr>
+        <w:lastRenderedPageBreak/>
+        <w:drawing>
+          <wp:inline distT="0" distB="0" distL="0" distR="0">
+            <wp:extent cx="5398770" cy="5462270"/>
+            <wp:effectExtent l="0" t="0" r="0" b="5080"/>
+            <wp:docPr id="19" name="Imagen 19"/>
+            <wp:cNvGraphicFramePr>
+              <a:graphicFrameLocks xmlns:a="http://schemas.openxmlformats.org/drawingml/2006/main" noChangeAspect="1"/>
+            </wp:cNvGraphicFramePr>
+            <a:graphic xmlns:a="http://schemas.openxmlformats.org/drawingml/2006/main">
+              <a:graphicData uri="http://schemas.openxmlformats.org/drawingml/2006/picture">
+                <pic:pic xmlns:pic="http://schemas.openxmlformats.org/drawingml/2006/picture">
+                  <pic:nvPicPr>
+                    <pic:cNvPr id="0" name="Picture 4"/>
+                    <pic:cNvPicPr>
+                      <a:picLocks noChangeAspect="1" noChangeArrowheads="1"/>
+                    </pic:cNvPicPr>
+                  </pic:nvPicPr>
+                  <pic:blipFill>
+                    <a:blip r:embed="rId20">
+                      <a:extLst>
+                        <a:ext uri="{28A0092B-C50C-407E-A947-70E740481C1C}">
+                          <a14:useLocalDpi xmlns:a14="http://schemas.microsoft.com/office/drawing/2010/main" val="0"/>
+                        </a:ext>
+                      </a:extLst>
+                    </a:blip>
+                    <a:srcRect/>
+                    <a:stretch>
+                      <a:fillRect/>
+                    </a:stretch>
+                  </pic:blipFill>
+                  <pic:spPr bwMode="auto">
+                    <a:xfrm>
+                      <a:off x="0" y="0"/>
+                      <a:ext cx="5398770" cy="5462270"/>
+                    </a:xfrm>
+                    <a:prstGeom prst="rect">
+                      <a:avLst/>
+                    </a:prstGeom>
+                    <a:noFill/>
+                    <a:ln>
+                      <a:noFill/>
+                    </a:ln>
+                  </pic:spPr>
+                </pic:pic>
+              </a:graphicData>
+            </a:graphic>
+          </wp:inline>
+        </w:drawing>
+      </w:r>
+    </w:p>
+    <w:p/>
+    <w:p>
+      <w:r>
+        <w:t xml:space="preserve">Realizamos la misma conexión mediante </w:t>
+      </w:r>
+      <w:proofErr w:type="spellStart"/>
+      <w:r>
+        <w:t>Filezilla</w:t>
+      </w:r>
+      <w:proofErr w:type="spellEnd"/>
+      <w:r>
+        <w:t xml:space="preserve"> para comprobar que podemos subir los archivos utilizando método FTP</w:t>
       </w:r>
     </w:p>
     <w:p/>

</xml_diff>